<commit_message>
Task 2 has been done.
</commit_message>
<xml_diff>
--- a/Networks3/Report.docx
+++ b/Networks3/Report.docx
@@ -1004,8 +1004,6 @@
           <w:lang w:val="ru-RU"/>
         </w:rPr>
       </w:pPr>
-      <w:bookmarkStart w:id="0" w:name="_GoBack"/>
-      <w:bookmarkEnd w:id="0"/>
     </w:p>
     <w:p>
       <w:pPr>
@@ -1156,7 +1154,187 @@
         <w:t xml:space="preserve"> -I).</w:t>
       </w:r>
     </w:p>
-    <w:p/>
+    <w:p>
+      <w:pPr>
+        <w:rPr>
+          <w:rFonts w:eastAsiaTheme="minorEastAsia"/>
+          <w:lang w:val="ru-RU"/>
+        </w:rPr>
+      </w:pPr>
+      <w:r>
+        <w:rPr>
+          <w:rFonts w:eastAsiaTheme="minorEastAsia"/>
+          <w:lang w:val="ru-RU"/>
+        </w:rPr>
+        <w:t>На примере сети из домашнего задания:</w:t>
+      </w:r>
+    </w:p>
+    <w:p>
+      <w:pPr>
+        <w:rPr>
+          <w:b/>
+          <w:noProof/>
+          <w:lang w:val="ru-RU"/>
+        </w:rPr>
+      </w:pPr>
+      <w:r>
+        <w:rPr>
+          <w:noProof/>
+          <w:lang w:val="ru-RU"/>
+        </w:rPr>
+        <w:lastRenderedPageBreak/>
+        <w:drawing>
+          <wp:inline distT="0" distB="0" distL="0" distR="0" wp14:anchorId="24B04CE0" wp14:editId="11684AA0">
+            <wp:extent cx="5940425" cy="2694305"/>
+            <wp:effectExtent l="0" t="0" r="3175" b="0"/>
+            <wp:docPr id="13" name="Рисунок 13"/>
+            <wp:cNvGraphicFramePr>
+              <a:graphicFrameLocks xmlns:a="http://schemas.openxmlformats.org/drawingml/2006/main" noChangeAspect="1"/>
+            </wp:cNvGraphicFramePr>
+            <a:graphic xmlns:a="http://schemas.openxmlformats.org/drawingml/2006/main">
+              <a:graphicData uri="http://schemas.openxmlformats.org/drawingml/2006/picture">
+                <pic:pic xmlns:pic="http://schemas.openxmlformats.org/drawingml/2006/picture">
+                  <pic:nvPicPr>
+                    <pic:cNvPr id="1" name=""/>
+                    <pic:cNvPicPr/>
+                  </pic:nvPicPr>
+                  <pic:blipFill>
+                    <a:blip r:embed="rId15"/>
+                    <a:stretch>
+                      <a:fillRect/>
+                    </a:stretch>
+                  </pic:blipFill>
+                  <pic:spPr>
+                    <a:xfrm>
+                      <a:off x="0" y="0"/>
+                      <a:ext cx="5940425" cy="2694305"/>
+                    </a:xfrm>
+                    <a:prstGeom prst="rect">
+                      <a:avLst/>
+                    </a:prstGeom>
+                  </pic:spPr>
+                </pic:pic>
+              </a:graphicData>
+            </a:graphic>
+          </wp:inline>
+        </w:drawing>
+      </w:r>
+      <w:bookmarkStart w:id="0" w:name="_GoBack"/>
+      <w:bookmarkEnd w:id="0"/>
+    </w:p>
+    <w:p>
+      <w:pPr>
+        <w:rPr>
+          <w:rFonts w:eastAsiaTheme="minorEastAsia"/>
+          <w:noProof/>
+          <w:lang w:val="ru-RU"/>
+        </w:rPr>
+      </w:pPr>
+      <w:r>
+        <w:rPr>
+          <w:rFonts w:eastAsiaTheme="minorEastAsia"/>
+          <w:noProof/>
+          <w:lang w:val="ru-RU"/>
+        </w:rPr>
+        <w:t xml:space="preserve">На примере домашнего компьютера и сайта </w:t>
+      </w:r>
+      <w:r>
+        <w:rPr>
+          <w:rFonts w:eastAsiaTheme="minorEastAsia"/>
+          <w:noProof/>
+          <w:lang w:val="en-US"/>
+        </w:rPr>
+        <w:t>gb</w:t>
+      </w:r>
+      <w:r>
+        <w:rPr>
+          <w:rFonts w:eastAsiaTheme="minorEastAsia"/>
+          <w:noProof/>
+          <w:lang w:val="ru-RU"/>
+        </w:rPr>
+        <w:t>.</w:t>
+      </w:r>
+      <w:r>
+        <w:rPr>
+          <w:rFonts w:eastAsiaTheme="minorEastAsia"/>
+          <w:noProof/>
+          <w:lang w:val="en-US"/>
+        </w:rPr>
+        <w:t>ru</w:t>
+      </w:r>
+      <w:r>
+        <w:rPr>
+          <w:rFonts w:eastAsiaTheme="minorEastAsia"/>
+          <w:noProof/>
+          <w:lang w:val="ru-RU"/>
+        </w:rPr>
+        <w:t>:</w:t>
+      </w:r>
+    </w:p>
+    <w:p>
+      <w:pPr>
+        <w:rPr>
+          <w:rFonts w:eastAsiaTheme="minorEastAsia" w:hint="eastAsia"/>
+          <w:lang w:val="ru-RU"/>
+        </w:rPr>
+      </w:pPr>
+      <w:r>
+        <w:rPr>
+          <w:noProof/>
+          <w:lang w:val="ru-RU"/>
+        </w:rPr>
+        <w:drawing>
+          <wp:inline distT="0" distB="0" distL="0" distR="0" wp14:anchorId="275CF87C" wp14:editId="062B9E89">
+            <wp:extent cx="5940425" cy="3158490"/>
+            <wp:effectExtent l="0" t="0" r="3175" b="3810"/>
+            <wp:docPr id="12" name="Рисунок 12"/>
+            <wp:cNvGraphicFramePr>
+              <a:graphicFrameLocks xmlns:a="http://schemas.openxmlformats.org/drawingml/2006/main" noChangeAspect="1"/>
+            </wp:cNvGraphicFramePr>
+            <a:graphic xmlns:a="http://schemas.openxmlformats.org/drawingml/2006/main">
+              <a:graphicData uri="http://schemas.openxmlformats.org/drawingml/2006/picture">
+                <pic:pic xmlns:pic="http://schemas.openxmlformats.org/drawingml/2006/picture">
+                  <pic:nvPicPr>
+                    <pic:cNvPr id="1" name=""/>
+                    <pic:cNvPicPr/>
+                  </pic:nvPicPr>
+                  <pic:blipFill>
+                    <a:blip r:embed="rId16"/>
+                    <a:stretch>
+                      <a:fillRect/>
+                    </a:stretch>
+                  </pic:blipFill>
+                  <pic:spPr>
+                    <a:xfrm>
+                      <a:off x="0" y="0"/>
+                      <a:ext cx="5940425" cy="3158490"/>
+                    </a:xfrm>
+                    <a:prstGeom prst="rect">
+                      <a:avLst/>
+                    </a:prstGeom>
+                  </pic:spPr>
+                </pic:pic>
+              </a:graphicData>
+            </a:graphic>
+          </wp:inline>
+        </w:drawing>
+      </w:r>
+      <w:r>
+        <w:rPr>
+          <w:rFonts w:eastAsiaTheme="minorEastAsia"/>
+          <w:lang w:val="ru-RU"/>
+        </w:rPr>
+        <w:t>Надеюсь, я правильно поняла задание.</w:t>
+      </w:r>
+    </w:p>
+    <w:p>
+      <w:pPr>
+        <w:rPr>
+          <w:rFonts w:eastAsiaTheme="minorEastAsia"/>
+          <w:lang w:val="ru-RU"/>
+        </w:rPr>
+      </w:pPr>
+    </w:p>
     <w:sectPr>
       <w:pgSz w:w="11906" w:h="16838"/>
       <w:pgMar w:top="1134" w:right="850" w:bottom="1134" w:left="1701" w:header="708" w:footer="708" w:gutter="0"/>

</xml_diff>